<commit_message>
Update 3 Theory Discrete time domain transfer function.docx
</commit_message>
<xml_diff>
--- a/week 4/experiment 1/solution/3 Theory Discrete time domain transfer function.docx
+++ b/week 4/experiment 1/solution/3 Theory Discrete time domain transfer function.docx
@@ -24,6 +24,11 @@
     </w:p>
     <w:p>
       <w:r>
+        <w:tab/>
+      </w:r>
+      <w:bookmarkStart w:id="0" w:name="_GoBack"/>
+      <w:bookmarkEnd w:id="0"/>
+      <w:r>
         <w:t>We know that in continuous time system we represents the systems with in terms of impulse response of system in Laplace domain we called this mathematical equation as transfer function of system.  This s- domain represent of system opens doors for wide range of stability and system performance analysis</w:t>
       </w:r>
       <w:r>
@@ -97,6 +102,10 @@
         <w:jc w:val="center"/>
       </w:pPr>
       <w:r>
+        <w:rPr>
+          <w:noProof/>
+          <w:lang w:eastAsia="en-IN" w:bidi="hi-IN"/>
+        </w:rPr>
         <w:drawing>
           <wp:inline distT="0" distB="0" distL="0" distR="0">
             <wp:extent cx="3055620" cy="1980412"/>
@@ -518,6 +527,7 @@
         </w:rPr>
         <w:t>*</w:t>
       </w:r>
+      <w:proofErr w:type="spellStart"/>
       <w:proofErr w:type="gramStart"/>
       <w:r>
         <w:rPr>
@@ -527,6 +537,7 @@
         </w:rPr>
         <w:t>Ts</w:t>
       </w:r>
+      <w:proofErr w:type="spellEnd"/>
       <w:r>
         <w:rPr>
           <w:sz w:val="36"/>
@@ -704,8 +715,18 @@
           <w:szCs w:val="36"/>
           <w:vertAlign w:val="superscript"/>
         </w:rPr>
-        <w:t>*Ts</w:t>
-      </w:r>
+        <w:t>*</w:t>
+      </w:r>
+      <w:proofErr w:type="spellStart"/>
+      <w:r>
+        <w:rPr>
+          <w:sz w:val="36"/>
+          <w:szCs w:val="36"/>
+          <w:vertAlign w:val="superscript"/>
+        </w:rPr>
+        <w:t>Ts</w:t>
+      </w:r>
+      <w:proofErr w:type="spellEnd"/>
       <w:r>
         <w:rPr>
           <w:sz w:val="36"/>
@@ -736,8 +757,18 @@
           <w:szCs w:val="36"/>
           <w:vertAlign w:val="superscript"/>
         </w:rPr>
-        <w:t>*Ts</w:t>
-      </w:r>
+        <w:t>*</w:t>
+      </w:r>
+      <w:proofErr w:type="spellStart"/>
+      <w:r>
+        <w:rPr>
+          <w:sz w:val="36"/>
+          <w:szCs w:val="36"/>
+          <w:vertAlign w:val="superscript"/>
+        </w:rPr>
+        <w:t>Ts</w:t>
+      </w:r>
+      <w:proofErr w:type="spellEnd"/>
       <w:r>
         <w:rPr>
           <w:sz w:val="36"/>
@@ -910,14 +941,7 @@
           <w:sz w:val="36"/>
           <w:szCs w:val="36"/>
         </w:rPr>
-        <w:t xml:space="preserve">                                                                 </w:t>
-      </w:r>
-      <w:r>
-        <w:rPr>
-          <w:sz w:val="36"/>
-          <w:szCs w:val="36"/>
-        </w:rPr>
-        <w:t>…..</w:t>
+        <w:t xml:space="preserve">                                                                 …..</w:t>
       </w:r>
       <w:proofErr w:type="spellStart"/>
       <w:proofErr w:type="gramStart"/>
@@ -1636,13 +1660,7 @@
         <w:t xml:space="preserve"> </w:t>
       </w:r>
       <w:r>
-        <w:t xml:space="preserve">In this diagram same colour </w:t>
-      </w:r>
-      <w:r>
-        <w:t>points</w:t>
-      </w:r>
-      <w:r>
-        <w:t xml:space="preserve"> are corresponding points in both planes.</w:t>
+        <w:t>In this diagram same colour points are corresponding points in both planes.</w:t>
       </w:r>
     </w:p>
     <w:p>
@@ -1658,8 +1676,6 @@
         <w:ind w:left="284"/>
         <w:jc w:val="center"/>
       </w:pPr>
-      <w:bookmarkStart w:id="0" w:name="_GoBack"/>
-      <w:bookmarkEnd w:id="0"/>
       <w:r>
         <w:rPr>
           <w:noProof/>
@@ -2028,14 +2044,7 @@
                 <w:sz w:val="36"/>
                 <w:szCs w:val="36"/>
               </w:rPr>
-              <w:t xml:space="preserve"> &lt;</w:t>
-            </w:r>
-            <w:r>
-              <w:rPr>
-                <w:sz w:val="36"/>
-                <w:szCs w:val="36"/>
-              </w:rPr>
-              <w:t xml:space="preserve"> 1</w:t>
+              <w:t xml:space="preserve"> &lt; 1</w:t>
             </w:r>
           </w:p>
         </w:tc>
@@ -2055,21 +2064,7 @@
                 <w:sz w:val="36"/>
                 <w:szCs w:val="36"/>
               </w:rPr>
-              <w:t>|z|</w:t>
-            </w:r>
-            <w:r>
-              <w:rPr>
-                <w:sz w:val="36"/>
-                <w:szCs w:val="36"/>
-              </w:rPr>
-              <w:t xml:space="preserve"> &lt;</w:t>
-            </w:r>
-            <w:r>
-              <w:rPr>
-                <w:sz w:val="36"/>
-                <w:szCs w:val="36"/>
-              </w:rPr>
-              <w:t>1</w:t>
+              <w:t>|z| &lt;1</w:t>
             </w:r>
           </w:p>
         </w:tc>
@@ -2159,14 +2154,7 @@
                 <w:sz w:val="36"/>
                 <w:szCs w:val="36"/>
               </w:rPr>
-              <w:t xml:space="preserve"> &gt;</w:t>
-            </w:r>
-            <w:r>
-              <w:rPr>
-                <w:sz w:val="36"/>
-                <w:szCs w:val="36"/>
-              </w:rPr>
-              <w:t xml:space="preserve"> 1</w:t>
+              <w:t xml:space="preserve"> &gt; 1</w:t>
             </w:r>
           </w:p>
         </w:tc>
@@ -2186,21 +2174,7 @@
                 <w:sz w:val="36"/>
                 <w:szCs w:val="36"/>
               </w:rPr>
-              <w:t>|z|</w:t>
-            </w:r>
-            <w:r>
-              <w:rPr>
-                <w:sz w:val="36"/>
-                <w:szCs w:val="36"/>
-              </w:rPr>
-              <w:t xml:space="preserve"> &gt;</w:t>
-            </w:r>
-            <w:r>
-              <w:rPr>
-                <w:sz w:val="36"/>
-                <w:szCs w:val="36"/>
-              </w:rPr>
-              <w:t>1</w:t>
+              <w:t>|z| &gt;1</w:t>
             </w:r>
           </w:p>
         </w:tc>
@@ -2965,6 +2939,7 @@
   <w:style w:type="character" w:default="1" w:styleId="DefaultParagraphFont">
     <w:name w:val="Default Paragraph Font"/>
     <w:uiPriority w:val="1"/>
+    <w:semiHidden/>
     <w:unhideWhenUsed/>
   </w:style>
   <w:style w:type="table" w:default="1" w:styleId="TableNormal">

</xml_diff>